<commit_message>
Add references and remove comments
</commit_message>
<xml_diff>
--- a/curs-grant-v3.docx
+++ b/curs-grant-v3.docx
@@ -65,7 +65,20 @@
           <w:sz w:val="24"/>
         </w:rPr>
         <w:tab/>
-        <w:t xml:space="preserve">The National Institute of Standards and Technology (NIST) has a subdivision named the Computer Forensics Tool Testing Program (CFTT). The CFTT has standards regarding </w:t>
+        <w:t>The National Institute of Standards and Technology (NIST)</w:t>
+      </w:r>
+      <w:r>
+        <w:rPr>
+          <w:sz w:val="24"/>
+          <w:vertAlign w:val="superscript"/>
+        </w:rPr>
+        <w:t>1</w:t>
+      </w:r>
+      <w:r>
+        <w:rPr>
+          <w:sz w:val="24"/>
+        </w:rPr>
+        <w:t xml:space="preserve"> has a subdivision named the Computer Forensics Tool Testing Program (CFTT). The CFTT has standards regarding </w:t>
       </w:r>
       <w:r>
         <w:rPr>
@@ -257,12 +270,6 @@
           <w:sz w:val="24"/>
         </w:rPr>
         <w:tab/>
-      </w:r>
-      <w:r>
-        <w:rPr>
-          <w:sz w:val="24"/>
-        </w:rPr>
-        <w:t xml:space="preserve">Define what does a deleted file recovery tool do. </w:t>
       </w:r>
       <w:r>
         <w:rPr>
@@ -452,7 +459,19 @@
         <w:rPr>
           <w:sz w:val="24"/>
         </w:rPr>
-        <w:t xml:space="preserve"> with one filesystem. This experiment showed it is possible to replicate the same process multiple time for each software to test. This experiment also showed the value of changing the complexity of how the files were deleted. Sometimes a new file can overwrite the desired deleted file, and it </w:t>
+        <w:t xml:space="preserve"> with one filesystem. This experiment showed it is possible to replicate the same process multiple time for each software to test. This experiment also showed the value of changing the complexity of how the files were deleted. Sometimes a new file can overwrite the desired deleted file</w:t>
+      </w:r>
+      <w:r>
+        <w:rPr>
+          <w:sz w:val="24"/>
+        </w:rPr>
+        <w:t xml:space="preserve"> </w:t>
+      </w:r>
+      <w:r>
+        <w:rPr>
+          <w:sz w:val="24"/>
+        </w:rPr>
+        <w:t xml:space="preserve">and it </w:t>
       </w:r>
       <w:proofErr w:type="gramStart"/>
       <w:r>
@@ -503,16 +522,16 @@
           <w:noProof/>
         </w:rPr>
         <w:drawing>
-          <wp:anchor distT="0" distB="0" distL="114300" distR="114300" simplePos="0" relativeHeight="251658240" behindDoc="0" locked="0" layoutInCell="1" allowOverlap="1" wp14:anchorId="3FB4226F" wp14:editId="74BC932A">
+          <wp:anchor distT="0" distB="0" distL="114300" distR="114300" simplePos="0" relativeHeight="251659776" behindDoc="0" locked="0" layoutInCell="1" allowOverlap="1" wp14:anchorId="00DC8D75" wp14:editId="11726F23">
             <wp:simplePos x="0" y="0"/>
             <wp:positionH relativeFrom="column">
               <wp:posOffset>0</wp:posOffset>
             </wp:positionH>
             <wp:positionV relativeFrom="paragraph">
-              <wp:posOffset>977265</wp:posOffset>
+              <wp:posOffset>1026160</wp:posOffset>
             </wp:positionV>
-            <wp:extent cx="5943600" cy="2666365"/>
-            <wp:effectExtent l="0" t="0" r="0" b="635"/>
+            <wp:extent cx="5943600" cy="2381250"/>
+            <wp:effectExtent l="0" t="0" r="0" b="0"/>
             <wp:wrapSquare wrapText="bothSides"/>
             <wp:docPr id="1" name="Picture 1"/>
             <wp:cNvGraphicFramePr>
@@ -534,7 +553,7 @@
                   <pic:spPr>
                     <a:xfrm>
                       <a:off x="0" y="0"/>
-                      <a:ext cx="5943600" cy="2666365"/>
+                      <a:ext cx="5943600" cy="2381250"/>
                     </a:xfrm>
                     <a:prstGeom prst="rect">
                       <a:avLst/>
@@ -654,13 +673,45 @@
         <w:rPr>
           <w:sz w:val="24"/>
         </w:rPr>
-        <w:t>See figure below for diagram of testing setup.</w:t>
-      </w:r>
-      <w:r>
-        <w:rPr>
-          <w:sz w:val="24"/>
-        </w:rPr>
-        <w:t xml:space="preserve"> </w:t>
+        <w:t xml:space="preserve">See </w:t>
+      </w:r>
+      <w:r>
+        <w:rPr>
+          <w:sz w:val="24"/>
+        </w:rPr>
+        <w:t>F</w:t>
+      </w:r>
+      <w:r>
+        <w:rPr>
+          <w:sz w:val="24"/>
+        </w:rPr>
+        <w:t>igure</w:t>
+      </w:r>
+      <w:r>
+        <w:rPr>
+          <w:sz w:val="24"/>
+        </w:rPr>
+        <w:t xml:space="preserve"> 1</w:t>
+      </w:r>
+      <w:r>
+        <w:rPr>
+          <w:sz w:val="24"/>
+        </w:rPr>
+        <w:t xml:space="preserve"> below for diagram of testing setup. </w:t>
+      </w:r>
+    </w:p>
+    <w:p>
+      <w:pPr>
+        <w:spacing w:line="276" w:lineRule="auto"/>
+        <w:rPr>
+          <w:b/>
+        </w:rPr>
+      </w:pPr>
+      <w:r>
+        <w:rPr>
+          <w:b/>
+        </w:rPr>
+        <w:t>Figure 1</w:t>
       </w:r>
     </w:p>
     <w:p>
@@ -722,83 +773,7 @@
         <w:rPr>
           <w:sz w:val="24"/>
         </w:rPr>
-        <w:t xml:space="preserve"> the same standards This can also help future students in understanding the difference in capabilities that different software has. Some example software that I plan to use are </w:t>
-      </w:r>
-      <w:commentRangeStart w:id="0"/>
-      <w:commentRangeStart w:id="1"/>
-      <w:proofErr w:type="spellStart"/>
-      <w:r>
-        <w:rPr>
-          <w:sz w:val="24"/>
-        </w:rPr>
-        <w:t>Recuva</w:t>
-      </w:r>
-      <w:proofErr w:type="spellEnd"/>
-      <w:r>
-        <w:rPr>
-          <w:sz w:val="24"/>
-        </w:rPr>
-        <w:t xml:space="preserve">, </w:t>
-      </w:r>
-      <w:proofErr w:type="spellStart"/>
-      <w:r>
-        <w:rPr>
-          <w:sz w:val="24"/>
-        </w:rPr>
-        <w:t>PhotoRec</w:t>
-      </w:r>
-      <w:proofErr w:type="spellEnd"/>
-      <w:r>
-        <w:rPr>
-          <w:sz w:val="24"/>
-        </w:rPr>
-        <w:t xml:space="preserve">, </w:t>
-      </w:r>
-      <w:proofErr w:type="spellStart"/>
-      <w:r>
-        <w:rPr>
-          <w:sz w:val="24"/>
-        </w:rPr>
-        <w:t xml:space="preserve">Magnet </w:t>
-      </w:r>
-      <w:proofErr w:type="spellEnd"/>
-      <w:r>
-        <w:rPr>
-          <w:sz w:val="24"/>
-        </w:rPr>
-        <w:t>Axiom, FTK</w:t>
-      </w:r>
-      <w:r>
-        <w:rPr>
-          <w:sz w:val="24"/>
-        </w:rPr>
-        <w:t xml:space="preserve"> or</w:t>
-      </w:r>
-      <w:r>
-        <w:rPr>
-          <w:sz w:val="24"/>
-        </w:rPr>
-        <w:t xml:space="preserve"> EnCase,</w:t>
-      </w:r>
-      <w:commentRangeEnd w:id="0"/>
-      <w:r>
-        <w:rPr>
-          <w:rStyle w:val="CommentReference"/>
-        </w:rPr>
-        <w:commentReference w:id="0"/>
-      </w:r>
-      <w:commentRangeEnd w:id="1"/>
-      <w:r>
-        <w:rPr>
-          <w:rStyle w:val="CommentReference"/>
-        </w:rPr>
-        <w:commentReference w:id="1"/>
-      </w:r>
-      <w:r>
-        <w:rPr>
-          <w:sz w:val="24"/>
-        </w:rPr>
-        <w:t xml:space="preserve"> and others</w:t>
+        <w:t xml:space="preserve"> the same standards This can also help future students in understanding the difference in capabilities that different software has. Some example software that I plan to use are and others</w:t>
       </w:r>
       <w:r>
         <w:rPr>
@@ -871,15 +846,7 @@
         <w:rPr>
           <w:sz w:val="24"/>
         </w:rPr>
-        <w:t xml:space="preserve">The CFTT </w:t>
-      </w:r>
-      <w:commentRangeStart w:id="2"/>
-      <w:commentRangeStart w:id="3"/>
-      <w:r>
-        <w:rPr>
-          <w:sz w:val="24"/>
-        </w:rPr>
-        <w:t xml:space="preserve">already has </w:t>
+        <w:t xml:space="preserve">The CFTT already has </w:t>
       </w:r>
       <w:r>
         <w:rPr>
@@ -891,27 +858,20 @@
         <w:rPr>
           <w:sz w:val="24"/>
         </w:rPr>
-        <w:t xml:space="preserve">published </w:t>
-      </w:r>
-      <w:commentRangeEnd w:id="2"/>
-      <w:r>
-        <w:rPr>
-          <w:rStyle w:val="CommentReference"/>
-        </w:rPr>
-        <w:commentReference w:id="2"/>
-      </w:r>
-      <w:commentRangeEnd w:id="3"/>
-      <w:r>
-        <w:rPr>
-          <w:rStyle w:val="CommentReference"/>
-        </w:rPr>
-        <w:commentReference w:id="3"/>
-      </w:r>
-      <w:r>
-        <w:rPr>
-          <w:sz w:val="24"/>
-        </w:rPr>
-        <w:t>reports of different file recovery software. However, they should be</w:t>
+        <w:t>published reports of different file recovery software</w:t>
+      </w:r>
+      <w:r>
+        <w:rPr>
+          <w:sz w:val="24"/>
+          <w:vertAlign w:val="superscript"/>
+        </w:rPr>
+        <w:t>8</w:t>
+      </w:r>
+      <w:r>
+        <w:rPr>
+          <w:sz w:val="24"/>
+        </w:rPr>
+        <w:t>. However, they should be</w:t>
       </w:r>
       <w:r>
         <w:rPr>
@@ -972,21 +932,7 @@
         <w:rPr>
           <w:sz w:val="24"/>
         </w:rPr>
-        <w:t xml:space="preserve"> passing mark for recovering </w:t>
-      </w:r>
-      <w:commentRangeStart w:id="4"/>
-      <w:r>
-        <w:rPr>
-          <w:sz w:val="24"/>
-        </w:rPr>
-        <w:t>files.</w:t>
-      </w:r>
-      <w:commentRangeEnd w:id="4"/>
-      <w:r>
-        <w:rPr>
-          <w:rStyle w:val="CommentReference"/>
-        </w:rPr>
-        <w:commentReference w:id="4"/>
+        <w:t xml:space="preserve"> passing mark for recovering files.</w:t>
       </w:r>
       <w:r>
         <w:rPr>
@@ -1006,6 +952,26 @@
         <w:rPr>
           <w:sz w:val="24"/>
         </w:rPr>
+        <w:t>As students look more and more into file recovery, relating software back to which standards they pass will help students understand why the standards are important</w:t>
+      </w:r>
+      <w:r>
+        <w:rPr>
+          <w:sz w:val="24"/>
+        </w:rPr>
+        <w:t>. Also, seeing the limits and failures of different software can show how important this process is</w:t>
+      </w:r>
+    </w:p>
+    <w:p>
+      <w:pPr>
+        <w:spacing w:line="276" w:lineRule="auto"/>
+        <w:rPr>
+          <w:sz w:val="24"/>
+        </w:rPr>
+      </w:pPr>
+      <w:r>
+        <w:rPr>
+          <w:sz w:val="24"/>
+        </w:rPr>
         <w:t xml:space="preserve">I aim to turn this research into a published paper with the assistance of Professor Roy if I </w:t>
       </w:r>
       <w:proofErr w:type="gramStart"/>
@@ -1037,670 +1003,427 @@
           <w:sz w:val="24"/>
         </w:rPr>
       </w:pPr>
-      <w:r>
-        <w:rPr>
-          <w:color w:val="FF0000"/>
-          <w:sz w:val="24"/>
-        </w:rPr>
-        <w:t xml:space="preserve">As students look more and more into file recovery, relating software back to which standards they pass will help students understand why the standards are important and what can happen to </w:t>
+    </w:p>
+    <w:p>
+      <w:pPr>
+        <w:spacing w:line="276" w:lineRule="auto"/>
+        <w:rPr>
+          <w:sz w:val="24"/>
+        </w:rPr>
+      </w:pPr>
+    </w:p>
+    <w:p>
+      <w:pPr>
+        <w:spacing w:line="276" w:lineRule="auto"/>
+        <w:rPr>
+          <w:sz w:val="24"/>
+        </w:rPr>
+      </w:pPr>
+    </w:p>
+    <w:p>
+      <w:pPr>
+        <w:spacing w:line="276" w:lineRule="auto"/>
+        <w:rPr>
+          <w:sz w:val="24"/>
+        </w:rPr>
+      </w:pPr>
+    </w:p>
+    <w:p>
+      <w:pPr>
+        <w:spacing w:line="276" w:lineRule="auto"/>
+        <w:rPr>
+          <w:sz w:val="24"/>
+        </w:rPr>
+      </w:pPr>
+    </w:p>
+    <w:p>
+      <w:pPr>
+        <w:spacing w:line="276" w:lineRule="auto"/>
+        <w:rPr>
+          <w:b/>
+          <w:sz w:val="24"/>
+        </w:rPr>
+      </w:pPr>
+      <w:r>
+        <w:rPr>
+          <w:b/>
+          <w:sz w:val="24"/>
+        </w:rPr>
+        <w:t>References</w:t>
+      </w:r>
+    </w:p>
+    <w:p>
+      <w:pPr>
+        <w:spacing w:line="276" w:lineRule="auto"/>
+        <w:ind w:left="720" w:hanging="720"/>
+        <w:rPr>
+          <w:sz w:val="24"/>
+        </w:rPr>
+      </w:pPr>
+      <w:r>
+        <w:rPr>
+          <w:sz w:val="24"/>
+        </w:rPr>
+        <w:t>[1]</w:t>
+      </w:r>
+      <w:r>
+        <w:rPr>
+          <w:sz w:val="24"/>
+        </w:rPr>
+        <w:tab/>
+      </w:r>
+      <w:r>
+        <w:rPr>
+          <w:sz w:val="24"/>
+        </w:rPr>
+        <w:t xml:space="preserve">“Active File Identification &amp; Deleted File Recovery Tool Specification, Version 1.1.” National Institute of Standards and Technology (March 2009). Available at: </w:t>
+      </w:r>
+      <w:hyperlink r:id="rId6" w:history="1">
+        <w:r>
+          <w:rPr>
+            <w:rStyle w:val="Hyperlink"/>
+            <w:sz w:val="24"/>
+          </w:rPr>
+          <w:t>http://www.cftt.nist.gov/DFR-req-1.1-pd-01.pdf</w:t>
+        </w:r>
+      </w:hyperlink>
+      <w:r>
+        <w:rPr>
+          <w:sz w:val="24"/>
+        </w:rPr>
+        <w:t xml:space="preserve"> </w:t>
+      </w:r>
+    </w:p>
+    <w:p>
+      <w:pPr>
+        <w:spacing w:line="276" w:lineRule="auto"/>
+        <w:ind w:left="720" w:hanging="720"/>
+        <w:rPr>
+          <w:sz w:val="24"/>
+        </w:rPr>
+      </w:pPr>
+      <w:r>
+        <w:rPr>
+          <w:sz w:val="24"/>
+        </w:rPr>
+        <w:t>[2]</w:t>
+      </w:r>
+      <w:r>
+        <w:rPr>
+          <w:sz w:val="24"/>
+        </w:rPr>
+        <w:tab/>
+        <w:t xml:space="preserve">“Computer Forensics Tool Testing </w:t>
       </w:r>
       <w:proofErr w:type="gramStart"/>
       <w:r>
         <w:rPr>
-          <w:color w:val="FF0000"/>
-          <w:sz w:val="24"/>
-        </w:rPr>
-        <w:t>deleted</w:t>
+          <w:sz w:val="24"/>
+        </w:rPr>
+        <w:t>Program(</w:t>
       </w:r>
       <w:proofErr w:type="gramEnd"/>
       <w:r>
         <w:rPr>
-          <w:color w:val="FF0000"/>
-          <w:sz w:val="24"/>
-        </w:rPr>
-        <w:t xml:space="preserve"> files if they do not pass. </w:t>
-      </w:r>
-    </w:p>
-    <w:p>
-      <w:pPr>
-        <w:spacing w:line="276" w:lineRule="auto"/>
-        <w:rPr>
-          <w:sz w:val="24"/>
-        </w:rPr>
-      </w:pPr>
-    </w:p>
-    <w:p>
-      <w:pPr>
-        <w:spacing w:line="276" w:lineRule="auto"/>
-        <w:rPr>
-          <w:sz w:val="24"/>
-        </w:rPr>
-      </w:pPr>
-    </w:p>
-    <w:p>
-      <w:pPr>
-        <w:spacing w:line="276" w:lineRule="auto"/>
-        <w:rPr>
-          <w:sz w:val="24"/>
-        </w:rPr>
-      </w:pPr>
-    </w:p>
-    <w:p>
-      <w:pPr>
-        <w:spacing w:line="276" w:lineRule="auto"/>
-        <w:rPr>
-          <w:sz w:val="24"/>
-        </w:rPr>
-      </w:pPr>
-    </w:p>
-    <w:p>
-      <w:pPr>
-        <w:spacing w:line="276" w:lineRule="auto"/>
-        <w:rPr>
-          <w:sz w:val="24"/>
-        </w:rPr>
-      </w:pPr>
-    </w:p>
-    <w:p>
-      <w:pPr>
-        <w:spacing w:line="276" w:lineRule="auto"/>
-        <w:rPr>
-          <w:sz w:val="24"/>
-        </w:rPr>
-      </w:pPr>
-    </w:p>
-    <w:p>
-      <w:pPr>
-        <w:spacing w:line="276" w:lineRule="auto"/>
-        <w:rPr>
-          <w:sz w:val="24"/>
-        </w:rPr>
-      </w:pPr>
-    </w:p>
-    <w:p>
-      <w:pPr>
-        <w:spacing w:line="276" w:lineRule="auto"/>
-        <w:rPr>
-          <w:sz w:val="24"/>
-        </w:rPr>
-      </w:pPr>
-      <w:bookmarkStart w:id="5" w:name="_GoBack"/>
-      <w:bookmarkEnd w:id="5"/>
-    </w:p>
-    <w:p>
-      <w:pPr>
-        <w:spacing w:line="276" w:lineRule="auto"/>
-        <w:rPr>
-          <w:sz w:val="24"/>
-        </w:rPr>
-      </w:pPr>
-    </w:p>
-    <w:p>
-      <w:pPr>
-        <w:spacing w:line="276" w:lineRule="auto"/>
-        <w:rPr>
-          <w:sz w:val="24"/>
-        </w:rPr>
-      </w:pPr>
-    </w:p>
-    <w:p>
-      <w:pPr>
-        <w:spacing w:line="276" w:lineRule="auto"/>
-        <w:rPr>
-          <w:b/>
-          <w:sz w:val="24"/>
-        </w:rPr>
-      </w:pPr>
-      <w:r>
-        <w:rPr>
-          <w:b/>
+          <w:sz w:val="24"/>
+        </w:rPr>
+        <w:t xml:space="preserve">CFTT): National Institute of Standards and Technology. Available at: </w:t>
+      </w:r>
+      <w:hyperlink r:id="rId7" w:history="1">
+        <w:r>
+          <w:rPr>
+            <w:rStyle w:val="Hyperlink"/>
+            <w:sz w:val="24"/>
+          </w:rPr>
+          <w:t>https://www.nist.gov/itl/ssd/software-quality-group/computer-forensics-tool-testing-program-cftt</w:t>
+        </w:r>
+      </w:hyperlink>
+      <w:r>
+        <w:rPr>
+          <w:sz w:val="24"/>
+        </w:rPr>
+        <w:t xml:space="preserve"> </w:t>
+      </w:r>
+      <w:bookmarkStart w:id="0" w:name="_GoBack"/>
+      <w:bookmarkEnd w:id="0"/>
+    </w:p>
+    <w:p>
+      <w:pPr>
+        <w:spacing w:line="276" w:lineRule="auto"/>
+        <w:rPr>
+          <w:sz w:val="24"/>
+        </w:rPr>
+      </w:pPr>
+      <w:r>
+        <w:rPr>
           <w:sz w:val="24"/>
         </w:rPr>
         <w:lastRenderedPageBreak/>
-        <w:t>Budget</w:t>
-      </w:r>
-    </w:p>
-    <w:tbl>
-      <w:tblPr>
-        <w:tblStyle w:val="TableGrid"/>
-        <w:tblW w:w="0" w:type="auto"/>
-        <w:tblLook w:val="04A0" w:firstRow="1" w:lastRow="0" w:firstColumn="1" w:lastColumn="0" w:noHBand="0" w:noVBand="1"/>
-      </w:tblPr>
-      <w:tblGrid>
-        <w:gridCol w:w="444"/>
-        <w:gridCol w:w="2097"/>
-        <w:gridCol w:w="1072"/>
-        <w:gridCol w:w="885"/>
-        <w:gridCol w:w="2324"/>
-        <w:gridCol w:w="2754"/>
-      </w:tblGrid>
-      <w:tr>
-        <w:tc>
-          <w:tcPr>
-            <w:tcW w:w="449" w:type="dxa"/>
-          </w:tcPr>
-          <w:p>
-            <w:pPr>
-              <w:spacing w:line="276" w:lineRule="auto"/>
-              <w:rPr>
-                <w:sz w:val="24"/>
-              </w:rPr>
-            </w:pPr>
-          </w:p>
-        </w:tc>
-        <w:tc>
-          <w:tcPr>
-            <w:tcW w:w="2154" w:type="dxa"/>
-          </w:tcPr>
-          <w:p>
-            <w:pPr>
-              <w:spacing w:line="276" w:lineRule="auto"/>
-              <w:rPr>
-                <w:sz w:val="24"/>
-              </w:rPr>
-            </w:pPr>
-            <w:r>
-              <w:rPr>
-                <w:sz w:val="24"/>
-              </w:rPr>
-              <w:t>Item</w:t>
-            </w:r>
-          </w:p>
-        </w:tc>
-        <w:tc>
-          <w:tcPr>
-            <w:tcW w:w="1072" w:type="dxa"/>
-          </w:tcPr>
-          <w:p>
-            <w:pPr>
-              <w:spacing w:line="276" w:lineRule="auto"/>
-              <w:rPr>
-                <w:sz w:val="24"/>
-              </w:rPr>
-            </w:pPr>
-            <w:r>
-              <w:rPr>
-                <w:sz w:val="24"/>
-              </w:rPr>
-              <w:t>Quantity</w:t>
-            </w:r>
-          </w:p>
-        </w:tc>
-        <w:tc>
-          <w:tcPr>
-            <w:tcW w:w="764" w:type="dxa"/>
-          </w:tcPr>
-          <w:p>
-            <w:pPr>
-              <w:spacing w:line="276" w:lineRule="auto"/>
-              <w:rPr>
-                <w:sz w:val="24"/>
-              </w:rPr>
-            </w:pPr>
-            <w:r>
-              <w:rPr>
-                <w:sz w:val="24"/>
-              </w:rPr>
-              <w:t>Cost</w:t>
-            </w:r>
-          </w:p>
-        </w:tc>
-        <w:tc>
-          <w:tcPr>
-            <w:tcW w:w="2383" w:type="dxa"/>
-          </w:tcPr>
-          <w:p>
-            <w:pPr>
-              <w:spacing w:line="276" w:lineRule="auto"/>
-              <w:rPr>
-                <w:sz w:val="24"/>
-              </w:rPr>
-            </w:pPr>
-            <w:r>
-              <w:rPr>
-                <w:sz w:val="24"/>
-              </w:rPr>
-              <w:t>Reason</w:t>
-            </w:r>
-          </w:p>
-        </w:tc>
-        <w:tc>
-          <w:tcPr>
-            <w:tcW w:w="2754" w:type="dxa"/>
-          </w:tcPr>
-          <w:p>
-            <w:pPr>
-              <w:spacing w:line="276" w:lineRule="auto"/>
-              <w:rPr>
-                <w:sz w:val="24"/>
-              </w:rPr>
-            </w:pPr>
-            <w:r>
-              <w:rPr>
-                <w:sz w:val="24"/>
-              </w:rPr>
-              <w:t>Example Link</w:t>
-            </w:r>
-          </w:p>
-        </w:tc>
-      </w:tr>
-      <w:tr>
-        <w:tc>
-          <w:tcPr>
-            <w:tcW w:w="449" w:type="dxa"/>
-          </w:tcPr>
-          <w:p>
-            <w:pPr>
-              <w:spacing w:line="276" w:lineRule="auto"/>
-              <w:rPr>
-                <w:sz w:val="24"/>
-              </w:rPr>
-            </w:pPr>
-            <w:r>
-              <w:rPr>
-                <w:sz w:val="24"/>
-              </w:rPr>
-              <w:t>1</w:t>
-            </w:r>
-          </w:p>
-        </w:tc>
-        <w:tc>
-          <w:tcPr>
-            <w:tcW w:w="2154" w:type="dxa"/>
-          </w:tcPr>
-          <w:p>
-            <w:pPr>
-              <w:spacing w:line="276" w:lineRule="auto"/>
-              <w:rPr>
-                <w:sz w:val="24"/>
-              </w:rPr>
-            </w:pPr>
-            <w:r>
-              <w:rPr>
-                <w:sz w:val="24"/>
-              </w:rPr>
-              <w:t>Student Fund</w:t>
-            </w:r>
-          </w:p>
-        </w:tc>
-        <w:tc>
-          <w:tcPr>
-            <w:tcW w:w="1072" w:type="dxa"/>
-          </w:tcPr>
-          <w:p>
-            <w:pPr>
-              <w:spacing w:line="276" w:lineRule="auto"/>
-              <w:rPr>
-                <w:sz w:val="24"/>
-              </w:rPr>
-            </w:pPr>
-            <w:r>
-              <w:rPr>
-                <w:sz w:val="24"/>
-              </w:rPr>
-              <w:t>1</w:t>
-            </w:r>
-          </w:p>
-        </w:tc>
-        <w:tc>
-          <w:tcPr>
-            <w:tcW w:w="764" w:type="dxa"/>
-          </w:tcPr>
-          <w:p>
-            <w:pPr>
-              <w:spacing w:line="276" w:lineRule="auto"/>
-              <w:rPr>
-                <w:sz w:val="24"/>
-              </w:rPr>
-            </w:pPr>
-            <w:r>
-              <w:rPr>
-                <w:sz w:val="24"/>
-              </w:rPr>
-              <w:t>$200</w:t>
-            </w:r>
-          </w:p>
-        </w:tc>
-        <w:tc>
-          <w:tcPr>
-            <w:tcW w:w="2383" w:type="dxa"/>
-          </w:tcPr>
-          <w:p>
-            <w:pPr>
-              <w:spacing w:line="276" w:lineRule="auto"/>
-              <w:rPr>
-                <w:sz w:val="24"/>
-              </w:rPr>
-            </w:pPr>
-            <w:r>
-              <w:rPr>
-                <w:sz w:val="24"/>
-              </w:rPr>
-              <w:t>N/A</w:t>
-            </w:r>
-          </w:p>
-        </w:tc>
-        <w:tc>
-          <w:tcPr>
-            <w:tcW w:w="2754" w:type="dxa"/>
-          </w:tcPr>
-          <w:p>
-            <w:pPr>
-              <w:spacing w:line="276" w:lineRule="auto"/>
-              <w:rPr>
-                <w:sz w:val="24"/>
-              </w:rPr>
-            </w:pPr>
-            <w:r>
-              <w:rPr>
-                <w:sz w:val="24"/>
-              </w:rPr>
-              <w:t>N/A</w:t>
-            </w:r>
-          </w:p>
-        </w:tc>
-      </w:tr>
-      <w:tr>
-        <w:tc>
-          <w:tcPr>
-            <w:tcW w:w="449" w:type="dxa"/>
-          </w:tcPr>
-          <w:p>
-            <w:pPr>
-              <w:spacing w:line="276" w:lineRule="auto"/>
-              <w:rPr>
-                <w:sz w:val="24"/>
-              </w:rPr>
-            </w:pPr>
-            <w:r>
-              <w:rPr>
-                <w:sz w:val="24"/>
-              </w:rPr>
-              <w:t>2</w:t>
-            </w:r>
-          </w:p>
-        </w:tc>
-        <w:tc>
-          <w:tcPr>
-            <w:tcW w:w="2154" w:type="dxa"/>
-          </w:tcPr>
-          <w:p>
-            <w:pPr>
-              <w:spacing w:line="276" w:lineRule="auto"/>
-              <w:rPr>
-                <w:sz w:val="24"/>
-              </w:rPr>
-            </w:pPr>
-            <w:r>
-              <w:rPr>
-                <w:sz w:val="24"/>
-              </w:rPr>
-              <w:t>256 GB External Drive</w:t>
-            </w:r>
-          </w:p>
-        </w:tc>
-        <w:tc>
-          <w:tcPr>
-            <w:tcW w:w="1072" w:type="dxa"/>
-          </w:tcPr>
-          <w:p>
-            <w:pPr>
-              <w:spacing w:line="276" w:lineRule="auto"/>
-              <w:rPr>
-                <w:sz w:val="24"/>
-              </w:rPr>
-            </w:pPr>
-            <w:r>
-              <w:rPr>
-                <w:sz w:val="24"/>
-              </w:rPr>
-              <w:t>1</w:t>
-            </w:r>
-          </w:p>
-        </w:tc>
-        <w:tc>
-          <w:tcPr>
-            <w:tcW w:w="764" w:type="dxa"/>
-          </w:tcPr>
-          <w:p>
-            <w:pPr>
-              <w:spacing w:line="276" w:lineRule="auto"/>
-              <w:rPr>
-                <w:sz w:val="24"/>
-              </w:rPr>
-            </w:pPr>
-            <w:r>
-              <w:rPr>
-                <w:sz w:val="24"/>
-              </w:rPr>
-              <w:t>$50</w:t>
-            </w:r>
-          </w:p>
-        </w:tc>
-        <w:tc>
-          <w:tcPr>
-            <w:tcW w:w="2383" w:type="dxa"/>
-          </w:tcPr>
-          <w:p>
-            <w:pPr>
-              <w:spacing w:line="276" w:lineRule="auto"/>
-              <w:rPr>
-                <w:sz w:val="24"/>
-              </w:rPr>
-            </w:pPr>
-            <w:r>
-              <w:rPr>
-                <w:sz w:val="24"/>
-              </w:rPr>
-              <w:t>Hold all data on fast &amp; reliable drive</w:t>
-            </w:r>
-          </w:p>
-        </w:tc>
-        <w:tc>
-          <w:tcPr>
-            <w:tcW w:w="2754" w:type="dxa"/>
-          </w:tcPr>
-          <w:p>
-            <w:pPr>
-              <w:spacing w:line="276" w:lineRule="auto"/>
-              <w:rPr>
-                <w:sz w:val="24"/>
-              </w:rPr>
-            </w:pPr>
-            <w:hyperlink r:id="rId9" w:history="1">
-              <w:r>
-                <w:rPr>
-                  <w:rStyle w:val="Hyperlink"/>
-                  <w:sz w:val="24"/>
-                </w:rPr>
-                <w:t>https://amzn.to/2BV7HkK</w:t>
-              </w:r>
-            </w:hyperlink>
-            <w:r>
-              <w:rPr>
-                <w:sz w:val="24"/>
-              </w:rPr>
-              <w:t xml:space="preserve"> </w:t>
-            </w:r>
-          </w:p>
-        </w:tc>
-      </w:tr>
-      <w:tr>
-        <w:tc>
-          <w:tcPr>
-            <w:tcW w:w="449" w:type="dxa"/>
-          </w:tcPr>
-          <w:p>
-            <w:pPr>
-              <w:spacing w:line="276" w:lineRule="auto"/>
-              <w:rPr>
-                <w:sz w:val="24"/>
-              </w:rPr>
-            </w:pPr>
-            <w:r>
-              <w:rPr>
-                <w:sz w:val="24"/>
-              </w:rPr>
-              <w:t>3</w:t>
-            </w:r>
-          </w:p>
-        </w:tc>
-        <w:tc>
-          <w:tcPr>
-            <w:tcW w:w="2154" w:type="dxa"/>
-          </w:tcPr>
-          <w:p>
-            <w:pPr>
-              <w:spacing w:line="276" w:lineRule="auto"/>
-              <w:rPr>
-                <w:sz w:val="24"/>
-              </w:rPr>
-            </w:pPr>
-            <w:r>
-              <w:rPr>
-                <w:sz w:val="24"/>
-              </w:rPr>
-              <w:t>16 GB Flash Drive</w:t>
-            </w:r>
-          </w:p>
-        </w:tc>
-        <w:tc>
-          <w:tcPr>
-            <w:tcW w:w="1072" w:type="dxa"/>
-          </w:tcPr>
-          <w:p>
-            <w:pPr>
-              <w:spacing w:line="276" w:lineRule="auto"/>
-              <w:rPr>
-                <w:sz w:val="24"/>
-              </w:rPr>
-            </w:pPr>
-            <w:r>
-              <w:rPr>
-                <w:sz w:val="24"/>
-              </w:rPr>
-              <w:t>3</w:t>
-            </w:r>
-          </w:p>
-        </w:tc>
-        <w:tc>
-          <w:tcPr>
-            <w:tcW w:w="764" w:type="dxa"/>
-          </w:tcPr>
-          <w:p>
-            <w:pPr>
-              <w:spacing w:line="276" w:lineRule="auto"/>
-              <w:rPr>
-                <w:sz w:val="24"/>
-              </w:rPr>
-            </w:pPr>
-            <w:r>
-              <w:rPr>
-                <w:sz w:val="24"/>
-              </w:rPr>
-              <w:t>$14.99</w:t>
-            </w:r>
-          </w:p>
-        </w:tc>
-        <w:tc>
-          <w:tcPr>
-            <w:tcW w:w="2383" w:type="dxa"/>
-          </w:tcPr>
-          <w:p>
-            <w:pPr>
-              <w:spacing w:line="276" w:lineRule="auto"/>
-              <w:rPr>
-                <w:sz w:val="24"/>
-              </w:rPr>
-            </w:pPr>
-            <w:r>
-              <w:rPr>
-                <w:sz w:val="24"/>
-              </w:rPr>
-              <w:t>Quickly reformat and use for each filesystem</w:t>
-            </w:r>
-          </w:p>
-        </w:tc>
-        <w:tc>
-          <w:tcPr>
-            <w:tcW w:w="2754" w:type="dxa"/>
-          </w:tcPr>
-          <w:p>
-            <w:pPr>
-              <w:spacing w:line="276" w:lineRule="auto"/>
-              <w:rPr>
-                <w:sz w:val="24"/>
-              </w:rPr>
-            </w:pPr>
-            <w:hyperlink r:id="rId10" w:history="1">
-              <w:r>
-                <w:rPr>
-                  <w:rStyle w:val="Hyperlink"/>
-                  <w:sz w:val="24"/>
-                </w:rPr>
-                <w:t>https://amzn.to/2BTyCxv</w:t>
-              </w:r>
-            </w:hyperlink>
-            <w:r>
-              <w:rPr>
-                <w:sz w:val="24"/>
-              </w:rPr>
-              <w:t xml:space="preserve"> </w:t>
-            </w:r>
-          </w:p>
-        </w:tc>
-      </w:tr>
-      <w:tr>
-        <w:tc>
-          <w:tcPr>
-            <w:tcW w:w="2603" w:type="dxa"/>
-            <w:gridSpan w:val="2"/>
-          </w:tcPr>
-          <w:p>
-            <w:pPr>
-              <w:spacing w:line="276" w:lineRule="auto"/>
-              <w:rPr>
-                <w:sz w:val="24"/>
-              </w:rPr>
-            </w:pPr>
-            <w:r>
-              <w:rPr>
-                <w:sz w:val="24"/>
-              </w:rPr>
-              <w:t>Total</w:t>
-            </w:r>
-          </w:p>
-        </w:tc>
-        <w:tc>
-          <w:tcPr>
-            <w:tcW w:w="6973" w:type="dxa"/>
-            <w:gridSpan w:val="4"/>
-          </w:tcPr>
-          <w:p>
-            <w:pPr>
-              <w:spacing w:line="276" w:lineRule="auto"/>
-              <w:jc w:val="right"/>
-              <w:rPr>
-                <w:sz w:val="24"/>
-              </w:rPr>
-            </w:pPr>
-            <w:r>
-              <w:rPr>
-                <w:sz w:val="24"/>
-              </w:rPr>
-              <w:t>$294.97</w:t>
-            </w:r>
-          </w:p>
-        </w:tc>
-      </w:tr>
-    </w:tbl>
-    <w:p>
-      <w:pPr>
-        <w:spacing w:line="276" w:lineRule="auto"/>
-        <w:rPr>
-          <w:sz w:val="24"/>
-        </w:rPr>
-      </w:pPr>
+        <w:t>[3]</w:t>
+      </w:r>
+      <w:r>
+        <w:rPr>
+          <w:sz w:val="24"/>
+        </w:rPr>
+        <w:tab/>
+        <w:t>“</w:t>
+      </w:r>
+      <w:proofErr w:type="spellStart"/>
+      <w:r>
+        <w:rPr>
+          <w:sz w:val="24"/>
+        </w:rPr>
+        <w:t>Recuva</w:t>
+      </w:r>
+      <w:proofErr w:type="spellEnd"/>
+      <w:r>
+        <w:rPr>
+          <w:sz w:val="24"/>
+        </w:rPr>
+        <w:t xml:space="preserve"> Official Site” </w:t>
+      </w:r>
+      <w:proofErr w:type="spellStart"/>
+      <w:r>
+        <w:rPr>
+          <w:sz w:val="24"/>
+        </w:rPr>
+        <w:t>CCleaner</w:t>
+      </w:r>
+      <w:proofErr w:type="spellEnd"/>
+      <w:r>
+        <w:rPr>
+          <w:sz w:val="24"/>
+        </w:rPr>
+        <w:t xml:space="preserve">. Available at: </w:t>
+      </w:r>
+      <w:hyperlink r:id="rId8" w:history="1">
+        <w:r>
+          <w:rPr>
+            <w:rStyle w:val="Hyperlink"/>
+            <w:sz w:val="24"/>
+          </w:rPr>
+          <w:t>https://www.ccleaner.com/recuva</w:t>
+        </w:r>
+      </w:hyperlink>
+      <w:r>
+        <w:rPr>
+          <w:sz w:val="24"/>
+        </w:rPr>
+        <w:t xml:space="preserve"> </w:t>
+      </w:r>
+    </w:p>
+    <w:p>
+      <w:pPr>
+        <w:spacing w:line="276" w:lineRule="auto"/>
+        <w:ind w:left="720" w:hanging="720"/>
+        <w:rPr>
+          <w:sz w:val="24"/>
+        </w:rPr>
+      </w:pPr>
+      <w:r>
+        <w:rPr>
+          <w:sz w:val="24"/>
+        </w:rPr>
+        <w:t>[4]</w:t>
+      </w:r>
+      <w:r>
+        <w:rPr>
+          <w:sz w:val="24"/>
+        </w:rPr>
+        <w:tab/>
+        <w:t>“</w:t>
+      </w:r>
+      <w:proofErr w:type="spellStart"/>
+      <w:r>
+        <w:rPr>
+          <w:sz w:val="24"/>
+        </w:rPr>
+        <w:t>Photorec</w:t>
+      </w:r>
+      <w:proofErr w:type="spellEnd"/>
+      <w:r>
+        <w:rPr>
+          <w:sz w:val="24"/>
+        </w:rPr>
+        <w:t xml:space="preserve"> - Digital Picture and File Recovery” CGS Security. Available at: </w:t>
+      </w:r>
+      <w:hyperlink r:id="rId9" w:history="1">
+        <w:r>
+          <w:rPr>
+            <w:rStyle w:val="Hyperlink"/>
+            <w:sz w:val="24"/>
+          </w:rPr>
+          <w:t>https://www.cgsecurity.org/wiki/PhotoRec</w:t>
+        </w:r>
+      </w:hyperlink>
+      <w:r>
+        <w:rPr>
+          <w:sz w:val="24"/>
+        </w:rPr>
+        <w:t xml:space="preserve"> </w:t>
+      </w:r>
+    </w:p>
+    <w:p>
+      <w:pPr>
+        <w:spacing w:line="276" w:lineRule="auto"/>
+        <w:ind w:left="720" w:hanging="720"/>
+        <w:rPr>
+          <w:sz w:val="24"/>
+        </w:rPr>
+      </w:pPr>
+      <w:r>
+        <w:rPr>
+          <w:sz w:val="24"/>
+        </w:rPr>
+        <w:t>[5]</w:t>
+      </w:r>
+      <w:r>
+        <w:rPr>
+          <w:sz w:val="24"/>
+        </w:rPr>
+        <w:tab/>
+        <w:t xml:space="preserve">“Magnet Axiom – Magnet Forensics” Magnet Forensics. Available at: </w:t>
+      </w:r>
+      <w:hyperlink r:id="rId10" w:history="1">
+        <w:r>
+          <w:rPr>
+            <w:rStyle w:val="Hyperlink"/>
+            <w:sz w:val="24"/>
+          </w:rPr>
+          <w:t>https://www.magnetforensics.com/magnet-axiom/</w:t>
+        </w:r>
+      </w:hyperlink>
+      <w:r>
+        <w:rPr>
+          <w:sz w:val="24"/>
+        </w:rPr>
+        <w:t xml:space="preserve"> </w:t>
+      </w:r>
+    </w:p>
+    <w:p>
+      <w:pPr>
+        <w:spacing w:line="276" w:lineRule="auto"/>
+        <w:ind w:left="720" w:hanging="720"/>
+        <w:rPr>
+          <w:sz w:val="24"/>
+        </w:rPr>
+      </w:pPr>
+      <w:r>
+        <w:rPr>
+          <w:sz w:val="24"/>
+        </w:rPr>
+        <w:t>[6]</w:t>
+      </w:r>
+      <w:r>
+        <w:rPr>
+          <w:sz w:val="24"/>
+        </w:rPr>
+        <w:tab/>
+        <w:t xml:space="preserve">“Forensic Toolkit” – </w:t>
+      </w:r>
+      <w:proofErr w:type="spellStart"/>
+      <w:r>
+        <w:rPr>
+          <w:sz w:val="24"/>
+        </w:rPr>
+        <w:t>AccessData</w:t>
+      </w:r>
+      <w:proofErr w:type="spellEnd"/>
+      <w:r>
+        <w:rPr>
+          <w:sz w:val="24"/>
+        </w:rPr>
+        <w:t xml:space="preserve">. Available at: </w:t>
+      </w:r>
+      <w:hyperlink r:id="rId11" w:history="1">
+        <w:r>
+          <w:rPr>
+            <w:rStyle w:val="Hyperlink"/>
+            <w:sz w:val="24"/>
+          </w:rPr>
+          <w:t>https://accessdata.com/products-services/forensic-toolkit-ftk</w:t>
+        </w:r>
+      </w:hyperlink>
+    </w:p>
+    <w:p>
+      <w:pPr>
+        <w:spacing w:line="276" w:lineRule="auto"/>
+        <w:ind w:left="720" w:hanging="720"/>
+        <w:rPr>
+          <w:sz w:val="24"/>
+        </w:rPr>
+      </w:pPr>
+      <w:r>
+        <w:rPr>
+          <w:sz w:val="24"/>
+        </w:rPr>
+        <w:t>[7]</w:t>
+      </w:r>
+      <w:r>
+        <w:rPr>
+          <w:sz w:val="24"/>
+        </w:rPr>
+        <w:tab/>
+        <w:t xml:space="preserve">“EnCase Forensic Software – Top Digital Forensics and Investigations” Guidance Software. Available at: </w:t>
+      </w:r>
+      <w:hyperlink r:id="rId12" w:history="1">
+        <w:r>
+          <w:rPr>
+            <w:rStyle w:val="Hyperlink"/>
+            <w:sz w:val="24"/>
+          </w:rPr>
+          <w:t>https://www.guidancesoftware.com/encase-forensic</w:t>
+        </w:r>
+      </w:hyperlink>
+      <w:r>
+        <w:rPr>
+          <w:sz w:val="24"/>
+        </w:rPr>
+        <w:t xml:space="preserve"> </w:t>
+      </w:r>
+    </w:p>
+    <w:p>
+      <w:pPr>
+        <w:spacing w:line="276" w:lineRule="auto"/>
+        <w:ind w:left="720" w:hanging="720"/>
+        <w:rPr>
+          <w:sz w:val="24"/>
+        </w:rPr>
+      </w:pPr>
+      <w:r>
+        <w:rPr>
+          <w:sz w:val="24"/>
+        </w:rPr>
+        <w:t>[8]</w:t>
+      </w:r>
+      <w:r>
+        <w:rPr>
+          <w:sz w:val="24"/>
+        </w:rPr>
+        <w:tab/>
+        <w:t xml:space="preserve">“DHS </w:t>
+      </w:r>
+      <w:r>
+        <w:rPr>
+          <w:sz w:val="24"/>
+        </w:rPr>
+        <w:t xml:space="preserve">File Recovery Software Reports” Department of Homeland and Security. Available at: </w:t>
+      </w:r>
+      <w:hyperlink r:id="rId13" w:history="1">
+        <w:r>
+          <w:rPr>
+            <w:rStyle w:val="Hyperlink"/>
+            <w:sz w:val="24"/>
+          </w:rPr>
+          <w:t>https://www.dhs.gov/science-and-technology/nist-cftt-reports</w:t>
+        </w:r>
+      </w:hyperlink>
+      <w:r>
+        <w:rPr>
+          <w:sz w:val="24"/>
+        </w:rPr>
+        <w:t xml:space="preserve"> </w:t>
+      </w:r>
     </w:p>
     <w:sectPr>
       <w:pgSz w:w="12240" w:h="15840"/>
@@ -1710,132 +1433,6 @@
     </w:sectPr>
   </w:body>
 </w:document>
-</file>
-
-<file path=word/comments.xml><?xml version="1.0" encoding="utf-8"?>
-<w:comments xmlns:wpc="http://schemas.microsoft.com/office/word/2010/wordprocessingCanvas" xmlns:cx="http://schemas.microsoft.com/office/drawing/2014/chartex" xmlns:cx1="http://schemas.microsoft.com/office/drawing/2015/9/8/chartex" xmlns:cx2="http://schemas.microsoft.com/office/drawing/2015/10/21/chartex" xmlns:cx3="http://schemas.microsoft.com/office/drawing/2016/5/9/chartex" xmlns:cx4="http://schemas.microsoft.com/office/drawing/2016/5/10/chartex" xmlns:cx5="http://schemas.microsoft.com/office/drawing/2016/5/11/chartex" xmlns:cx6="http://schemas.microsoft.com/office/drawing/2016/5/12/chartex" xmlns:cx7="http://schemas.microsoft.com/office/drawing/2016/5/13/chartex" xmlns:cx8="http://schemas.microsoft.com/office/drawing/2016/5/14/chartex" xmlns:mc="http://schemas.openxmlformats.org/markup-compatibility/2006" xmlns:aink="http://schemas.microsoft.com/office/drawing/2016/ink" xmlns:am3d="http://schemas.microsoft.com/office/drawing/2017/model3d" xmlns:o="urn:schemas-microsoft-com:office:office" xmlns:r="http://schemas.openxmlformats.org/officeDocument/2006/relationships" xmlns:m="http://schemas.openxmlformats.org/officeDocument/2006/math" xmlns:v="urn:schemas-microsoft-com:vml" xmlns:wp14="http://schemas.microsoft.com/office/word/2010/wordprocessingDrawing" xmlns:wp="http://schemas.openxmlformats.org/drawingml/2006/wordprocessingDrawing" xmlns:w10="urn:schemas-microsoft-com:office:word" xmlns:w="http://schemas.openxmlformats.org/wordprocessingml/2006/main" xmlns:w14="http://schemas.microsoft.com/office/word/2010/wordml" xmlns:w15="http://schemas.microsoft.com/office/word/2012/wordml" xmlns:w16cid="http://schemas.microsoft.com/office/word/2016/wordml/cid" xmlns:w16se="http://schemas.microsoft.com/office/word/2015/wordml/symex" xmlns:wpg="http://schemas.microsoft.com/office/word/2010/wordprocessingGroup" xmlns:wpi="http://schemas.microsoft.com/office/word/2010/wordprocessingInk" xmlns:wne="http://schemas.microsoft.com/office/word/2006/wordml" xmlns:wps="http://schemas.microsoft.com/office/word/2010/wordprocessingShape" mc:Ignorable="w14 w15 w16se w16cid wp14">
-  <w:comment w:id="0" w:author="Sankardas Roy" w:date="2019-02-21T09:58:00Z" w:initials="SR">
-    <w:p>
-      <w:pPr>
-        <w:pStyle w:val="CommentText"/>
-      </w:pPr>
-      <w:r>
-        <w:rPr>
-          <w:rStyle w:val="CommentReference"/>
-        </w:rPr>
-        <w:annotationRef/>
-      </w:r>
-      <w:r>
-        <w:t xml:space="preserve">We should select two free (autopsy and something) and two enterprise (magnet and </w:t>
-      </w:r>
-      <w:proofErr w:type="spellStart"/>
-      <w:r>
-        <w:t>ftk</w:t>
-      </w:r>
-      <w:proofErr w:type="spellEnd"/>
-      <w:r>
-        <w:t>).</w:t>
-      </w:r>
-    </w:p>
-  </w:comment>
-  <w:comment w:id="1" w:author="Quinton Currier" w:date="2019-02-25T22:04:00Z" w:initials="QC">
-    <w:p>
-      <w:pPr>
-        <w:pStyle w:val="CommentText"/>
-      </w:pPr>
-      <w:r>
-        <w:rPr>
-          <w:rStyle w:val="CommentReference"/>
-        </w:rPr>
-        <w:annotationRef/>
-      </w:r>
-      <w:r>
-        <w:t>Removed some tools and left open for more if I have the time</w:t>
-      </w:r>
-    </w:p>
-  </w:comment>
-  <w:comment w:id="2" w:author="Sankardas Roy" w:date="2019-02-21T10:23:00Z" w:initials="SR">
-    <w:p>
-      <w:pPr>
-        <w:pStyle w:val="CommentText"/>
-      </w:pPr>
-      <w:r>
-        <w:rPr>
-          <w:rStyle w:val="CommentReference"/>
-        </w:rPr>
-        <w:annotationRef/>
-      </w:r>
-      <w:r>
-        <w:t>Still it does not cover many tools.</w:t>
-      </w:r>
-    </w:p>
-  </w:comment>
-  <w:comment w:id="3" w:author="Quinton Currier" w:date="2019-02-25T22:03:00Z" w:initials="QC">
-    <w:p>
-      <w:pPr>
-        <w:pStyle w:val="CommentText"/>
-      </w:pPr>
-      <w:r>
-        <w:rPr>
-          <w:rStyle w:val="CommentReference"/>
-        </w:rPr>
-        <w:annotationRef/>
-      </w:r>
-      <w:r>
-        <w:t>Changed wording to few</w:t>
-      </w:r>
-    </w:p>
-  </w:comment>
-  <w:comment w:id="4" w:author="Sankardas Roy" w:date="2019-02-21T10:27:00Z" w:initials="SR">
-    <w:p>
-      <w:pPr>
-        <w:pStyle w:val="CommentText"/>
-      </w:pPr>
-      <w:r>
-        <w:rPr>
-          <w:rStyle w:val="CommentReference"/>
-        </w:rPr>
-        <w:annotationRef/>
-      </w:r>
-      <w:r>
-        <w:t>We also aim to find out possible underlying causes of failure of a tool in a scenario, which can lead to better design of future tools.</w:t>
-      </w:r>
-    </w:p>
-    <w:p>
-      <w:pPr>
-        <w:pStyle w:val="CommentText"/>
-      </w:pPr>
-    </w:p>
-  </w:comment>
-</w:comments>
-</file>
-
-<file path=word/commentsExtended.xml><?xml version="1.0" encoding="utf-8"?>
-<w15:commentsEx xmlns:wpc="http://schemas.microsoft.com/office/word/2010/wordprocessingCanvas" xmlns:cx="http://schemas.microsoft.com/office/drawing/2014/chartex" xmlns:cx1="http://schemas.microsoft.com/office/drawing/2015/9/8/chartex" xmlns:cx2="http://schemas.microsoft.com/office/drawing/2015/10/21/chartex" xmlns:cx3="http://schemas.microsoft.com/office/drawing/2016/5/9/chartex" xmlns:cx4="http://schemas.microsoft.com/office/drawing/2016/5/10/chartex" xmlns:cx5="http://schemas.microsoft.com/office/drawing/2016/5/11/chartex" xmlns:cx6="http://schemas.microsoft.com/office/drawing/2016/5/12/chartex" xmlns:cx7="http://schemas.microsoft.com/office/drawing/2016/5/13/chartex" xmlns:cx8="http://schemas.microsoft.com/office/drawing/2016/5/14/chartex" xmlns:mc="http://schemas.openxmlformats.org/markup-compatibility/2006" xmlns:aink="http://schemas.microsoft.com/office/drawing/2016/ink" xmlns:am3d="http://schemas.microsoft.com/office/drawing/2017/model3d" xmlns:o="urn:schemas-microsoft-com:office:office" xmlns:r="http://schemas.openxmlformats.org/officeDocument/2006/relationships" xmlns:m="http://schemas.openxmlformats.org/officeDocument/2006/math" xmlns:v="urn:schemas-microsoft-com:vml" xmlns:wp14="http://schemas.microsoft.com/office/word/2010/wordprocessingDrawing" xmlns:wp="http://schemas.openxmlformats.org/drawingml/2006/wordprocessingDrawing" xmlns:w10="urn:schemas-microsoft-com:office:word" xmlns:w="http://schemas.openxmlformats.org/wordprocessingml/2006/main" xmlns:w14="http://schemas.microsoft.com/office/word/2010/wordml" xmlns:w15="http://schemas.microsoft.com/office/word/2012/wordml" xmlns:w16cid="http://schemas.microsoft.com/office/word/2016/wordml/cid" xmlns:w16se="http://schemas.microsoft.com/office/word/2015/wordml/symex" xmlns:wpg="http://schemas.microsoft.com/office/word/2010/wordprocessingGroup" xmlns:wpi="http://schemas.microsoft.com/office/word/2010/wordprocessingInk" xmlns:wne="http://schemas.microsoft.com/office/word/2006/wordml" xmlns:wps="http://schemas.microsoft.com/office/word/2010/wordprocessingShape" mc:Ignorable="w14 w15 w16se w16cid wp14">
-  <w15:commentEx w15:paraId="65F6FA72" w15:done="0"/>
-  <w15:commentEx w15:paraId="27CED44E" w15:paraIdParent="65F6FA72" w15:done="0"/>
-  <w15:commentEx w15:paraId="09240B59" w15:done="0"/>
-  <w15:commentEx w15:paraId="6E4201E6" w15:paraIdParent="09240B59" w15:done="0"/>
-  <w15:commentEx w15:paraId="370ED30A" w15:done="0"/>
-</w15:commentsEx>
-</file>
-
-<file path=word/commentsIds.xml><?xml version="1.0" encoding="utf-8"?>
-<w16cid:commentsIds xmlns:wpc="http://schemas.microsoft.com/office/word/2010/wordprocessingCanvas" xmlns:cx="http://schemas.microsoft.com/office/drawing/2014/chartex" xmlns:cx1="http://schemas.microsoft.com/office/drawing/2015/9/8/chartex" xmlns:cx2="http://schemas.microsoft.com/office/drawing/2015/10/21/chartex" xmlns:cx3="http://schemas.microsoft.com/office/drawing/2016/5/9/chartex" xmlns:cx4="http://schemas.microsoft.com/office/drawing/2016/5/10/chartex" xmlns:cx5="http://schemas.microsoft.com/office/drawing/2016/5/11/chartex" xmlns:cx6="http://schemas.microsoft.com/office/drawing/2016/5/12/chartex" xmlns:cx7="http://schemas.microsoft.com/office/drawing/2016/5/13/chartex" xmlns:cx8="http://schemas.microsoft.com/office/drawing/2016/5/14/chartex" xmlns:mc="http://schemas.openxmlformats.org/markup-compatibility/2006" xmlns:aink="http://schemas.microsoft.com/office/drawing/2016/ink" xmlns:am3d="http://schemas.microsoft.com/office/drawing/2017/model3d" xmlns:o="urn:schemas-microsoft-com:office:office" xmlns:r="http://schemas.openxmlformats.org/officeDocument/2006/relationships" xmlns:m="http://schemas.openxmlformats.org/officeDocument/2006/math" xmlns:v="urn:schemas-microsoft-com:vml" xmlns:wp14="http://schemas.microsoft.com/office/word/2010/wordprocessingDrawing" xmlns:wp="http://schemas.openxmlformats.org/drawingml/2006/wordprocessingDrawing" xmlns:w10="urn:schemas-microsoft-com:office:word" xmlns:w="http://schemas.openxmlformats.org/wordprocessingml/2006/main" xmlns:w14="http://schemas.microsoft.com/office/word/2010/wordml" xmlns:w15="http://schemas.microsoft.com/office/word/2012/wordml" xmlns:w16cid="http://schemas.microsoft.com/office/word/2016/wordml/cid" xmlns:w16se="http://schemas.microsoft.com/office/word/2015/wordml/symex" xmlns:wpg="http://schemas.microsoft.com/office/word/2010/wordprocessingGroup" xmlns:wpi="http://schemas.microsoft.com/office/word/2010/wordprocessingInk" xmlns:wne="http://schemas.microsoft.com/office/word/2006/wordml" xmlns:wps="http://schemas.microsoft.com/office/word/2010/wordprocessingShape" mc:Ignorable="w14 w15 w16se w16cid wp14">
-  <w16cid:commentId w16cid:paraId="65F6FA72" w16cid:durableId="201EDB1D"/>
-  <w16cid:commentId w16cid:paraId="27CED44E" w16cid:durableId="201EE4D7"/>
-  <w16cid:commentId w16cid:paraId="09240B59" w16cid:durableId="201EDB1E"/>
-  <w16cid:commentId w16cid:paraId="6E4201E6" w16cid:durableId="201EE4CB"/>
-  <w16cid:commentId w16cid:paraId="370ED30A" w16cid:durableId="201EDB20"/>
-</w16cid:commentsIds>
-</file>
-
-<file path=word/people.xml><?xml version="1.0" encoding="utf-8"?>
-<w15:people xmlns:wpc="http://schemas.microsoft.com/office/word/2010/wordprocessingCanvas" xmlns:cx="http://schemas.microsoft.com/office/drawing/2014/chartex" xmlns:cx1="http://schemas.microsoft.com/office/drawing/2015/9/8/chartex" xmlns:cx2="http://schemas.microsoft.com/office/drawing/2015/10/21/chartex" xmlns:cx3="http://schemas.microsoft.com/office/drawing/2016/5/9/chartex" xmlns:cx4="http://schemas.microsoft.com/office/drawing/2016/5/10/chartex" xmlns:cx5="http://schemas.microsoft.com/office/drawing/2016/5/11/chartex" xmlns:cx6="http://schemas.microsoft.com/office/drawing/2016/5/12/chartex" xmlns:cx7="http://schemas.microsoft.com/office/drawing/2016/5/13/chartex" xmlns:cx8="http://schemas.microsoft.com/office/drawing/2016/5/14/chartex" xmlns:mc="http://schemas.openxmlformats.org/markup-compatibility/2006" xmlns:aink="http://schemas.microsoft.com/office/drawing/2016/ink" xmlns:am3d="http://schemas.microsoft.com/office/drawing/2017/model3d" xmlns:o="urn:schemas-microsoft-com:office:office" xmlns:r="http://schemas.openxmlformats.org/officeDocument/2006/relationships" xmlns:m="http://schemas.openxmlformats.org/officeDocument/2006/math" xmlns:v="urn:schemas-microsoft-com:vml" xmlns:wp14="http://schemas.microsoft.com/office/word/2010/wordprocessingDrawing" xmlns:wp="http://schemas.openxmlformats.org/drawingml/2006/wordprocessingDrawing" xmlns:w10="urn:schemas-microsoft-com:office:word" xmlns:w="http://schemas.openxmlformats.org/wordprocessingml/2006/main" xmlns:w14="http://schemas.microsoft.com/office/word/2010/wordml" xmlns:w15="http://schemas.microsoft.com/office/word/2012/wordml" xmlns:w16cid="http://schemas.microsoft.com/office/word/2016/wordml/cid" xmlns:w16se="http://schemas.microsoft.com/office/word/2015/wordml/symex" xmlns:wpg="http://schemas.microsoft.com/office/word/2010/wordprocessingGroup" xmlns:wpi="http://schemas.microsoft.com/office/word/2010/wordprocessingInk" xmlns:wne="http://schemas.microsoft.com/office/word/2006/wordml" xmlns:wps="http://schemas.microsoft.com/office/word/2010/wordprocessingShape" mc:Ignorable="w14 w15 w16se w16cid wp14">
-  <w15:person w15:author="Quinton Currier">
-    <w15:presenceInfo w15:providerId="Windows Live" w15:userId="d1bffedd8325b92a"/>
-  </w15:person>
-</w15:people>
 </file>
 
 <file path=word/styles.xml><?xml version="1.0" encoding="utf-8"?>
@@ -2123,10 +1720,6 @@
     <w:lsdException w:name="Book Title" w:uiPriority="33" w:qFormat="1"/>
     <w:lsdException w:name="Bibliography" w:semiHidden="1" w:uiPriority="37" w:unhideWhenUsed="1"/>
     <w:lsdException w:name="TOC Heading" w:semiHidden="1" w:uiPriority="39" w:unhideWhenUsed="1" w:qFormat="1"/>
-    <w:lsdException w:name="Grid Table Light" w:semiHidden="1" w:unhideWhenUsed="1"/>
-    <w:lsdException w:name="Grid Table 1 Light" w:semiHidden="1" w:unhideWhenUsed="1"/>
-    <w:lsdException w:name="Grid Table 2" w:semiHidden="1" w:unhideWhenUsed="1"/>
-    <w:lsdException w:name="Grid Table 3" w:semiHidden="1" w:unhideWhenUsed="1"/>
     <w:lsdException w:name="Grid Table 4" w:uiPriority="49"/>
     <w:lsdException w:name="Grid Table 5 Dark" w:uiPriority="50"/>
     <w:lsdException w:name="Grid Table 6 Colorful" w:uiPriority="51"/>
@@ -2703,7 +2296,7 @@
 </file>
 
 <file path=customXml/itemProps1.xml><?xml version="1.0" encoding="utf-8"?>
-<ds:datastoreItem xmlns:ds="http://schemas.openxmlformats.org/officeDocument/2006/customXml" ds:itemID="{CDFF6DA7-A837-4F7E-9A1C-787138C5E801}">
+<ds:datastoreItem xmlns:ds="http://schemas.openxmlformats.org/officeDocument/2006/customXml" ds:itemID="{CA709292-FDB7-4079-A78E-FC80480C95CF}">
   <ds:schemaRefs>
     <ds:schemaRef ds:uri="http://schemas.openxmlformats.org/officeDocument/2006/bibliography"/>
   </ds:schemaRefs>

</xml_diff>